<commit_message>
Remove empty cells in documents
</commit_message>
<xml_diff>
--- a/docs/天龍八部_大意03.docx
+++ b/docs/天龍八部_大意03.docx
@@ -1,6 +1,6 @@
 
 <file path=word/document.xml><?xml version="1.0" encoding="utf-8"?>
-<w:document xmlns:wpc="http://schemas.microsoft.com/office/word/2010/wordprocessingCanvas" xmlns:cx="http://schemas.microsoft.com/office/drawing/2014/chartex" xmlns:mc="http://schemas.openxmlformats.org/markup-compatibility/2006" xmlns:o="urn:schemas-microsoft-com:office:office" xmlns:r="http://schemas.openxmlformats.org/officeDocument/2006/relationships" xmlns:m="http://schemas.openxmlformats.org/officeDocument/2006/math" xmlns:v="urn:schemas-microsoft-com:vml" xmlns:wp14="http://schemas.microsoft.com/office/word/2010/wordprocessingDrawing" xmlns:wp="http://schemas.openxmlformats.org/drawingml/2006/wordprocessingDrawing" xmlns:w10="urn:schemas-microsoft-com:office:word" xmlns:w="http://schemas.openxmlformats.org/wordprocessingml/2006/main" xmlns:w14="http://schemas.microsoft.com/office/word/2010/wordml" xmlns:w15="http://schemas.microsoft.com/office/word/2012/wordml" xmlns:w16se="http://schemas.microsoft.com/office/word/2015/wordml/symex" xmlns:wpg="http://schemas.microsoft.com/office/word/2010/wordprocessingGroup" xmlns:wpi="http://schemas.microsoft.com/office/word/2010/wordprocessingInk" xmlns:wne="http://schemas.microsoft.com/office/word/2006/wordml" xmlns:wps="http://schemas.microsoft.com/office/word/2010/wordprocessingShape" mc:Ignorable="w14 w15 w16se wp14">
+<w:document xmlns:wpc="http://schemas.microsoft.com/office/word/2010/wordprocessingCanvas" xmlns:cx="http://schemas.microsoft.com/office/drawing/2014/chartex" xmlns:cx1="http://schemas.microsoft.com/office/drawing/2015/9/8/chartex" xmlns:mc="http://schemas.openxmlformats.org/markup-compatibility/2006" xmlns:o="urn:schemas-microsoft-com:office:office" xmlns:r="http://schemas.openxmlformats.org/officeDocument/2006/relationships" xmlns:m="http://schemas.openxmlformats.org/officeDocument/2006/math" xmlns:v="urn:schemas-microsoft-com:vml" xmlns:wp14="http://schemas.microsoft.com/office/word/2010/wordprocessingDrawing" xmlns:wp="http://schemas.openxmlformats.org/drawingml/2006/wordprocessingDrawing" xmlns:w10="urn:schemas-microsoft-com:office:word" xmlns:w="http://schemas.openxmlformats.org/wordprocessingml/2006/main" xmlns:w14="http://schemas.microsoft.com/office/word/2010/wordml" xmlns:w15="http://schemas.microsoft.com/office/word/2012/wordml" xmlns:w16se="http://schemas.microsoft.com/office/word/2015/wordml/symex" xmlns:wpg="http://schemas.microsoft.com/office/word/2010/wordprocessingGroup" xmlns:wpi="http://schemas.microsoft.com/office/word/2010/wordprocessingInk" xmlns:wne="http://schemas.microsoft.com/office/word/2006/wordml" xmlns:wps="http://schemas.microsoft.com/office/word/2010/wordprocessingShape" mc:Ignorable="w14 w15 w16se wp14">
   <w:body>
     <w:p>
       <w:pPr>
@@ -248,11 +248,19 @@
             <w:shd w:val="clear" w:color="auto" w:fill="auto"/>
           </w:tcPr>
           <w:p>
-            <w:r>
-              <w:rPr>
-                <w:rFonts w:hint="eastAsia"/>
-              </w:rPr>
-              <w:t>段譽回過頭來，只見一個身穿</w:t>
+            <w:proofErr w:type="gramStart"/>
+            <w:r>
+              <w:rPr>
+                <w:rFonts w:hint="eastAsia"/>
+              </w:rPr>
+              <w:t>段譽回過頭</w:t>
+            </w:r>
+            <w:proofErr w:type="gramEnd"/>
+            <w:r>
+              <w:rPr>
+                <w:rFonts w:hint="eastAsia"/>
+              </w:rPr>
+              <w:t>來，只見一個身穿</w:t>
             </w:r>
             <w:proofErr w:type="gramStart"/>
             <w:r>
@@ -290,11 +298,6 @@
             <w:shd w:val="clear" w:color="auto" w:fill="auto"/>
           </w:tcPr>
           <w:p>
-            <w:pPr>
-              <w:rPr>
-                <w:rFonts w:hint="eastAsia"/>
-              </w:rPr>
-            </w:pPr>
             <w:r>
               <w:rPr>
                 <w:rFonts w:hint="eastAsia"/>
@@ -313,21 +316,21 @@
               <w:rPr>
                 <w:rFonts w:hint="eastAsia"/>
               </w:rPr>
-              <w:t>段譽</w:t>
-            </w:r>
-            <w:proofErr w:type="gramStart"/>
-            <w:r>
-              <w:rPr>
-                <w:rFonts w:hint="eastAsia"/>
-              </w:rPr>
-              <w:t>借得良馬</w:t>
-            </w:r>
-            <w:proofErr w:type="gramEnd"/>
-            <w:r>
-              <w:rPr>
-                <w:rFonts w:hint="eastAsia"/>
-              </w:rPr>
-              <w:t>直奔大理途中，發現有人欲加害馬主人，便返回通報。</w:t>
+              <w:t>段</w:t>
+            </w:r>
+            <w:proofErr w:type="gramStart"/>
+            <w:r>
+              <w:rPr>
+                <w:rFonts w:hint="eastAsia"/>
+              </w:rPr>
+              <w:t>譽借得良</w:t>
+            </w:r>
+            <w:proofErr w:type="gramEnd"/>
+            <w:r>
+              <w:rPr>
+                <w:rFonts w:hint="eastAsia"/>
+              </w:rPr>
+              <w:t>馬直奔大理途中，發現有人欲加害馬主人，便返回通報。</w:t>
             </w:r>
           </w:p>
         </w:tc>
@@ -423,11 +426,6 @@
             <w:tcW w:w="2609" w:type="dxa"/>
           </w:tcPr>
           <w:p>
-            <w:pPr>
-              <w:rPr>
-                <w:rFonts w:hint="eastAsia"/>
-              </w:rPr>
-            </w:pPr>
             <w:r>
               <w:rPr>
                 <w:rFonts w:hint="eastAsia"/>
@@ -541,11 +539,6 @@
             <w:tcW w:w="2609" w:type="dxa"/>
           </w:tcPr>
           <w:p>
-            <w:pPr>
-              <w:rPr>
-                <w:rFonts w:hint="eastAsia"/>
-              </w:rPr>
-            </w:pPr>
             <w:r>
               <w:rPr>
                 <w:rFonts w:hint="eastAsia"/>
@@ -573,11 +566,6 @@
             <w:tcW w:w="2609" w:type="dxa"/>
           </w:tcPr>
           <w:p>
-            <w:pPr>
-              <w:rPr>
-                <w:rFonts w:hint="eastAsia"/>
-              </w:rPr>
-            </w:pPr>
             <w:r>
               <w:rPr>
                 <w:rFonts w:hint="eastAsia"/>
@@ -605,16 +593,19 @@
             <w:tcW w:w="2610" w:type="dxa"/>
           </w:tcPr>
           <w:p>
-            <w:pPr>
-              <w:rPr>
-                <w:rFonts w:hint="eastAsia"/>
-              </w:rPr>
-            </w:pPr>
-            <w:r>
-              <w:rPr>
-                <w:rFonts w:hint="eastAsia"/>
-              </w:rPr>
-              <w:t>段譽被瑞婆婆、平婆婆質問來意，段譽表明是為了要</w:t>
+            <w:proofErr w:type="gramStart"/>
+            <w:r>
+              <w:rPr>
+                <w:rFonts w:hint="eastAsia"/>
+              </w:rPr>
+              <w:t>段譽被瑞</w:t>
+            </w:r>
+            <w:proofErr w:type="gramEnd"/>
+            <w:r>
+              <w:rPr>
+                <w:rFonts w:hint="eastAsia"/>
+              </w:rPr>
+              <w:t>婆婆、平婆婆質問來意，段譽表明是為了要</w:t>
             </w:r>
             <w:proofErr w:type="gramStart"/>
             <w:r>
@@ -667,11 +658,6 @@
             <w:tcW w:w="2609" w:type="dxa"/>
           </w:tcPr>
           <w:p>
-            <w:pPr>
-              <w:rPr>
-                <w:rFonts w:hint="eastAsia"/>
-              </w:rPr>
-            </w:pPr>
             <w:r>
               <w:rPr>
                 <w:rFonts w:hint="eastAsia"/>
@@ -685,11 +671,6 @@
             <w:tcW w:w="2610" w:type="dxa"/>
           </w:tcPr>
           <w:p>
-            <w:pPr>
-              <w:rPr>
-                <w:rFonts w:hint="eastAsia"/>
-              </w:rPr>
-            </w:pPr>
             <w:r>
               <w:rPr>
                 <w:rFonts w:hint="eastAsia"/>
@@ -749,11 +730,6 @@
             <w:tcW w:w="2610" w:type="dxa"/>
           </w:tcPr>
           <w:p>
-            <w:pPr>
-              <w:rPr>
-                <w:rFonts w:hint="eastAsia"/>
-              </w:rPr>
-            </w:pPr>
             <w:r>
               <w:rPr>
                 <w:rFonts w:hint="eastAsia"/>
@@ -798,12 +774,18 @@
             <w:tcW w:w="2609" w:type="dxa"/>
           </w:tcPr>
           <w:p>
-            <w:proofErr w:type="gramStart"/>
-            <w:r>
-              <w:rPr>
-                <w:rFonts w:hint="eastAsia"/>
-              </w:rPr>
-              <w:t>段譽怒道</w:t>
+            <w:r>
+              <w:rPr>
+                <w:rFonts w:hint="eastAsia"/>
+              </w:rPr>
+              <w:t>段</w:t>
+            </w:r>
+            <w:proofErr w:type="gramStart"/>
+            <w:r>
+              <w:rPr>
+                <w:rFonts w:hint="eastAsia"/>
+              </w:rPr>
+              <w:t>譽怒道</w:t>
             </w:r>
             <w:proofErr w:type="gramEnd"/>
             <w:r>
@@ -820,11 +802,6 @@
             <w:tcW w:w="2609" w:type="dxa"/>
           </w:tcPr>
           <w:p>
-            <w:pPr>
-              <w:rPr>
-                <w:rFonts w:hint="eastAsia"/>
-              </w:rPr>
-            </w:pPr>
             <w:r>
               <w:rPr>
                 <w:rFonts w:hint="eastAsia"/>
@@ -894,11 +871,6 @@
             <w:tcW w:w="2610" w:type="dxa"/>
           </w:tcPr>
           <w:p>
-            <w:pPr>
-              <w:rPr>
-                <w:rFonts w:hint="eastAsia"/>
-              </w:rPr>
-            </w:pPr>
             <w:r>
               <w:rPr>
                 <w:rFonts w:hint="eastAsia"/>
@@ -947,7 +919,21 @@
               <w:rPr>
                 <w:rFonts w:hint="eastAsia"/>
               </w:rPr>
-              <w:t>叫聲已絲毫不聞。段譽道：「姑娘，沒料到你這麼好本事，</w:t>
+              <w:t>叫聲已絲毫不聞。</w:t>
+            </w:r>
+            <w:proofErr w:type="gramStart"/>
+            <w:r>
+              <w:rPr>
+                <w:rFonts w:hint="eastAsia"/>
+              </w:rPr>
+              <w:t>段譽道</w:t>
+            </w:r>
+            <w:proofErr w:type="gramEnd"/>
+            <w:r>
+              <w:rPr>
+                <w:rFonts w:hint="eastAsia"/>
+              </w:rPr>
+              <w:t>：「姑娘，沒料到你這麼好本事，</w:t>
             </w:r>
             <w:proofErr w:type="gramStart"/>
             <w:r>
@@ -970,16 +956,19 @@
             <w:tcW w:w="2609" w:type="dxa"/>
           </w:tcPr>
           <w:p>
-            <w:pPr>
-              <w:rPr>
-                <w:rFonts w:hint="eastAsia"/>
-              </w:rPr>
-            </w:pPr>
-            <w:r>
-              <w:rPr>
-                <w:rFonts w:hint="eastAsia"/>
-              </w:rPr>
-              <w:t>段譽道：「我…</w:t>
+            <w:proofErr w:type="gramStart"/>
+            <w:r>
+              <w:rPr>
+                <w:rFonts w:hint="eastAsia"/>
+              </w:rPr>
+              <w:t>段譽道</w:t>
+            </w:r>
+            <w:proofErr w:type="gramEnd"/>
+            <w:r>
+              <w:rPr>
+                <w:rFonts w:hint="eastAsia"/>
+              </w:rPr>
+              <w:t>：「我…</w:t>
             </w:r>
             <w:proofErr w:type="gramStart"/>
             <w:r>
@@ -1062,7 +1051,21 @@
               <w:rPr>
                 <w:rFonts w:hint="eastAsia"/>
               </w:rPr>
-              <w:t>段譽與黑衣女郎鬥嘴，黑衣女郎便把段譽拖行</w:t>
+              <w:t>段譽與黑衣女郎鬥嘴，黑衣女郎便</w:t>
+            </w:r>
+            <w:proofErr w:type="gramStart"/>
+            <w:r>
+              <w:rPr>
+                <w:rFonts w:hint="eastAsia"/>
+              </w:rPr>
+              <w:t>把段譽拖</w:t>
+            </w:r>
+            <w:proofErr w:type="gramEnd"/>
+            <w:r>
+              <w:rPr>
+                <w:rFonts w:hint="eastAsia"/>
+              </w:rPr>
+              <w:t>行</w:t>
             </w:r>
             <w:proofErr w:type="gramStart"/>
             <w:r>
@@ -1143,12 +1146,18 @@
             <w:tcW w:w="2609" w:type="dxa"/>
           </w:tcPr>
           <w:p>
-            <w:proofErr w:type="gramStart"/>
-            <w:r>
-              <w:rPr>
-                <w:rFonts w:hint="eastAsia"/>
-              </w:rPr>
-              <w:t>段譽忙道</w:t>
+            <w:r>
+              <w:rPr>
+                <w:rFonts w:hint="eastAsia"/>
+              </w:rPr>
+              <w:t>段</w:t>
+            </w:r>
+            <w:proofErr w:type="gramStart"/>
+            <w:r>
+              <w:rPr>
+                <w:rFonts w:hint="eastAsia"/>
+              </w:rPr>
+              <w:t>譽忙道</w:t>
             </w:r>
             <w:proofErr w:type="gramEnd"/>
             <w:r>
@@ -1166,11 +1175,6 @@
             <w:tcW w:w="2610" w:type="dxa"/>
           </w:tcPr>
           <w:p>
-            <w:pPr>
-              <w:rPr>
-                <w:rFonts w:hint="eastAsia"/>
-              </w:rPr>
-            </w:pPr>
             <w:r>
               <w:rPr>
                 <w:rFonts w:hint="eastAsia"/>
@@ -1235,13 +1239,7 @@
               <w:t>正遲疑間，忽聽得身後遠遠傳來一聲清嘯。</w:t>
             </w:r>
           </w:p>
-          <w:p>
-            <w:pPr>
-              <w:rPr>
-                <w:rFonts w:hint="eastAsia"/>
-              </w:rPr>
-            </w:pPr>
-          </w:p>
+          <w:p/>
         </w:tc>
         <w:tc>
           <w:tcPr>
@@ -1319,11 +1317,6 @@
             <w:tcW w:w="2609" w:type="dxa"/>
           </w:tcPr>
           <w:p>
-            <w:pPr>
-              <w:rPr>
-                <w:rFonts w:hint="eastAsia"/>
-              </w:rPr>
-            </w:pPr>
             <w:r>
               <w:rPr>
                 <w:rFonts w:hint="eastAsia"/>
@@ -1369,7 +1362,21 @@
               <w:rPr>
                 <w:rFonts w:hint="eastAsia"/>
               </w:rPr>
-              <w:t>黑衣女郎放走段譽，段譽卻不敢向黑衣女郎拿回</w:t>
+              <w:t>黑衣女郎放走段譽，</w:t>
+            </w:r>
+            <w:proofErr w:type="gramStart"/>
+            <w:r>
+              <w:rPr>
+                <w:rFonts w:hint="eastAsia"/>
+              </w:rPr>
+              <w:t>段譽卻不敢</w:t>
+            </w:r>
+            <w:proofErr w:type="gramEnd"/>
+            <w:r>
+              <w:rPr>
+                <w:rFonts w:hint="eastAsia"/>
+              </w:rPr>
+              <w:t>向黑衣女郎拿回</w:t>
             </w:r>
             <w:proofErr w:type="gramStart"/>
             <w:r>
@@ -1436,11 +1443,6 @@
             <w:tcW w:w="2609" w:type="dxa"/>
           </w:tcPr>
           <w:p>
-            <w:pPr>
-              <w:rPr>
-                <w:rFonts w:hint="eastAsia"/>
-              </w:rPr>
-            </w:pPr>
             <w:r>
               <w:rPr>
                 <w:rFonts w:hint="eastAsia"/>
@@ -1468,11 +1470,19 @@
             <w:tcW w:w="2610" w:type="dxa"/>
           </w:tcPr>
           <w:p>
-            <w:r>
-              <w:rPr>
-                <w:rFonts w:hint="eastAsia"/>
-              </w:rPr>
-              <w:t>段譽在小飯店吃飯，不料又被</w:t>
+            <w:proofErr w:type="gramStart"/>
+            <w:r>
+              <w:rPr>
+                <w:rFonts w:hint="eastAsia"/>
+              </w:rPr>
+              <w:t>段譽在小</w:t>
+            </w:r>
+            <w:proofErr w:type="gramEnd"/>
+            <w:r>
+              <w:rPr>
+                <w:rFonts w:hint="eastAsia"/>
+              </w:rPr>
+              <w:t>飯店吃飯，不料又被</w:t>
             </w:r>
             <w:proofErr w:type="gramStart"/>
             <w:r>
@@ -1561,11 +1571,19 @@
             <w:tcW w:w="2609" w:type="dxa"/>
           </w:tcPr>
           <w:p>
-            <w:r>
-              <w:rPr>
-                <w:rFonts w:hint="eastAsia"/>
-              </w:rPr>
-              <w:t>段譽朗聲道：「若不是你發了這兩</w:t>
+            <w:proofErr w:type="gramStart"/>
+            <w:r>
+              <w:rPr>
+                <w:rFonts w:hint="eastAsia"/>
+              </w:rPr>
+              <w:t>段譽朗聲道</w:t>
+            </w:r>
+            <w:proofErr w:type="gramEnd"/>
+            <w:r>
+              <w:rPr>
+                <w:rFonts w:hint="eastAsia"/>
+              </w:rPr>
+              <w:t>：「若不是你發了這兩</w:t>
             </w:r>
             <w:proofErr w:type="gramStart"/>
             <w:r>
@@ -1596,13 +1614,7 @@
               <w:t>。」那女郎仍不理睬。</w:t>
             </w:r>
           </w:p>
-          <w:p>
-            <w:pPr>
-              <w:rPr>
-                <w:rFonts w:hint="eastAsia"/>
-              </w:rPr>
-            </w:pPr>
-          </w:p>
+          <w:p/>
         </w:tc>
         <w:tc>
           <w:tcPr>
@@ -1614,14 +1626,14 @@
               <w:rPr>
                 <w:rFonts w:hint="eastAsia"/>
               </w:rPr>
-              <w:t>干光豪拔劍想</w:t>
-            </w:r>
-            <w:proofErr w:type="gramEnd"/>
-            <w:r>
-              <w:rPr>
-                <w:rFonts w:hint="eastAsia"/>
-              </w:rPr>
-              <w:t>殺段譽，黑衣女郎現身相救。</w:t>
+              <w:t>干光豪拔劍想殺段</w:t>
+            </w:r>
+            <w:proofErr w:type="gramEnd"/>
+            <w:r>
+              <w:rPr>
+                <w:rFonts w:hint="eastAsia"/>
+              </w:rPr>
+              <w:t>譽，黑衣女郎現身相救。</w:t>
             </w:r>
           </w:p>
         </w:tc>
@@ -1702,11 +1714,6 @@
             <w:tcW w:w="2609" w:type="dxa"/>
           </w:tcPr>
           <w:p>
-            <w:pPr>
-              <w:rPr>
-                <w:rFonts w:hint="eastAsia"/>
-              </w:rPr>
-            </w:pPr>
             <w:r>
               <w:rPr>
                 <w:rFonts w:hint="eastAsia"/>
@@ -1734,11 +1741,6 @@
             <w:tcW w:w="2610" w:type="dxa"/>
           </w:tcPr>
           <w:p>
-            <w:pPr>
-              <w:rPr>
-                <w:rFonts w:hint="eastAsia"/>
-              </w:rPr>
-            </w:pPr>
             <w:r>
               <w:rPr>
                 <w:rFonts w:hint="eastAsia"/>
@@ -1824,11 +1826,6 @@
             <w:tcW w:w="2609" w:type="dxa"/>
           </w:tcPr>
           <w:p>
-            <w:pPr>
-              <w:rPr>
-                <w:rFonts w:hint="eastAsia"/>
-              </w:rPr>
-            </w:pPr>
             <w:r>
               <w:rPr>
                 <w:rFonts w:hint="eastAsia"/>
@@ -1904,20 +1901,29 @@
               <w:rPr>
                 <w:rFonts w:hint="eastAsia"/>
               </w:rPr>
-              <w:t>美醜，問道：「喂，你怎知道我臉上沒麻子，又是什麼花容月貌了？」段譽笑道：「這是想當然耳！」</w:t>
-            </w:r>
-          </w:p>
-        </w:tc>
-        <w:tc>
-          <w:tcPr>
-            <w:tcW w:w="2609" w:type="dxa"/>
-          </w:tcPr>
-          <w:p>
-            <w:pPr>
-              <w:rPr>
-                <w:rFonts w:hint="eastAsia"/>
-              </w:rPr>
-            </w:pPr>
+              <w:t>美醜，問道：「喂，你怎知道我臉上沒麻子，又是什麼花容月貌了？」</w:t>
+            </w:r>
+            <w:proofErr w:type="gramStart"/>
+            <w:r>
+              <w:rPr>
+                <w:rFonts w:hint="eastAsia"/>
+              </w:rPr>
+              <w:t>段譽笑道</w:t>
+            </w:r>
+            <w:proofErr w:type="gramEnd"/>
+            <w:r>
+              <w:rPr>
+                <w:rFonts w:hint="eastAsia"/>
+              </w:rPr>
+              <w:t>：「這是想當然耳！」</w:t>
+            </w:r>
+          </w:p>
+        </w:tc>
+        <w:tc>
+          <w:tcPr>
+            <w:tcW w:w="2609" w:type="dxa"/>
+          </w:tcPr>
+          <w:p>
             <w:proofErr w:type="gramStart"/>
             <w:r>
               <w:rPr>
@@ -1967,11 +1973,6 @@
             <w:tcW w:w="2610" w:type="dxa"/>
           </w:tcPr>
           <w:p>
-            <w:pPr>
-              <w:rPr>
-                <w:rFonts w:hint="eastAsia"/>
-              </w:rPr>
-            </w:pPr>
             <w:r>
               <w:rPr>
                 <w:rFonts w:hint="eastAsia"/>
@@ -2050,24 +2051,26 @@
               <w:t>靈就逃，好不好？」</w:t>
             </w:r>
           </w:p>
-          <w:p>
-            <w:pPr>
-              <w:rPr>
-                <w:rFonts w:hint="eastAsia"/>
-              </w:rPr>
-            </w:pPr>
-          </w:p>
+          <w:p/>
         </w:tc>
         <w:tc>
           <w:tcPr>
             <w:tcW w:w="2610" w:type="dxa"/>
           </w:tcPr>
           <w:p>
-            <w:r>
-              <w:rPr>
-                <w:rFonts w:hint="eastAsia"/>
-              </w:rPr>
-              <w:t>段譽要黑衣女郎去救</w:t>
+            <w:proofErr w:type="gramStart"/>
+            <w:r>
+              <w:rPr>
+                <w:rFonts w:hint="eastAsia"/>
+              </w:rPr>
+              <w:t>段譽要黑衣</w:t>
+            </w:r>
+            <w:proofErr w:type="gramEnd"/>
+            <w:r>
+              <w:rPr>
+                <w:rFonts w:hint="eastAsia"/>
+              </w:rPr>
+              <w:t>女郎去救</w:t>
             </w:r>
             <w:proofErr w:type="gramStart"/>
             <w:r>
@@ -2162,11 +2165,6 @@
             <w:tcW w:w="2609" w:type="dxa"/>
           </w:tcPr>
           <w:p>
-            <w:pPr>
-              <w:rPr>
-                <w:rFonts w:hint="eastAsia"/>
-              </w:rPr>
-            </w:pPr>
             <w:r>
               <w:rPr>
                 <w:rFonts w:hint="eastAsia"/>
@@ -2198,7 +2196,21 @@
               <w:rPr>
                 <w:rFonts w:hint="eastAsia"/>
               </w:rPr>
-              <w:t>神農幫眾將段譽、黑衣女郎誤以為是靈</w:t>
+              <w:t>神農幫</w:t>
+            </w:r>
+            <w:proofErr w:type="gramStart"/>
+            <w:r>
+              <w:rPr>
+                <w:rFonts w:hint="eastAsia"/>
+              </w:rPr>
+              <w:t>眾將段譽</w:t>
+            </w:r>
+            <w:proofErr w:type="gramEnd"/>
+            <w:r>
+              <w:rPr>
+                <w:rFonts w:hint="eastAsia"/>
+              </w:rPr>
+              <w:t>、黑衣女郎誤以為是靈</w:t>
             </w:r>
             <w:proofErr w:type="gramStart"/>
             <w:r>
@@ -2238,11 +2250,19 @@
             <w:tcW w:w="2609" w:type="dxa"/>
           </w:tcPr>
           <w:p>
-            <w:r>
-              <w:rPr>
-                <w:rFonts w:hint="eastAsia"/>
-              </w:rPr>
-              <w:t>段譽向那女郎低聲道：「靈</w:t>
+            <w:proofErr w:type="gramStart"/>
+            <w:r>
+              <w:rPr>
+                <w:rFonts w:hint="eastAsia"/>
+              </w:rPr>
+              <w:t>段譽向那</w:t>
+            </w:r>
+            <w:proofErr w:type="gramEnd"/>
+            <w:r>
+              <w:rPr>
+                <w:rFonts w:hint="eastAsia"/>
+              </w:rPr>
+              <w:t>女郎低聲道：「靈</w:t>
             </w:r>
             <w:proofErr w:type="gramStart"/>
             <w:r>
@@ -2273,24 +2293,13 @@
             <w:tcW w:w="2609" w:type="dxa"/>
           </w:tcPr>
           <w:p>
-            <w:pPr>
-              <w:rPr>
-                <w:rFonts w:hint="eastAsia"/>
-              </w:rPr>
-            </w:pPr>
             <w:proofErr w:type="gramStart"/>
             <w:r>
               <w:rPr>
                 <w:rFonts w:hint="eastAsia"/>
               </w:rPr>
               <w:lastRenderedPageBreak/>
-              <w:t>鍾</w:t>
-            </w:r>
-            <w:r>
-              <w:rPr>
-                <w:rFonts w:hint="eastAsia"/>
-              </w:rPr>
-              <w:t>靈急道</w:t>
+              <w:t>鍾靈急道</w:t>
             </w:r>
             <w:proofErr w:type="gramEnd"/>
             <w:r>
@@ -2391,11 +2400,6 @@
             <w:tcW w:w="2609" w:type="dxa"/>
           </w:tcPr>
           <w:p>
-            <w:pPr>
-              <w:rPr>
-                <w:rFonts w:hint="eastAsia"/>
-              </w:rPr>
-            </w:pPr>
             <w:proofErr w:type="gramStart"/>
             <w:r>
               <w:rPr>
@@ -2459,24 +2463,19 @@
             <w:tcW w:w="2610" w:type="dxa"/>
           </w:tcPr>
           <w:p>
-            <w:pPr>
-              <w:rPr>
-                <w:rFonts w:hint="eastAsia"/>
-              </w:rPr>
-            </w:pPr>
-            <w:proofErr w:type="gramStart"/>
-            <w:r>
-              <w:rPr>
-                <w:rFonts w:hint="eastAsia"/>
-              </w:rPr>
-              <w:t>司空玄被</w:t>
-            </w:r>
-            <w:proofErr w:type="gramEnd"/>
-            <w:r>
-              <w:rPr>
-                <w:rFonts w:hint="eastAsia"/>
-              </w:rPr>
-              <w:t>段譽二人騙得團團轉，不</w:t>
+            <w:proofErr w:type="gramStart"/>
+            <w:r>
+              <w:rPr>
+                <w:rFonts w:hint="eastAsia"/>
+              </w:rPr>
+              <w:t>司空玄被段</w:t>
+            </w:r>
+            <w:proofErr w:type="gramEnd"/>
+            <w:r>
+              <w:rPr>
+                <w:rFonts w:hint="eastAsia"/>
+              </w:rPr>
+              <w:t>譽二人騙得團團轉，不</w:t>
             </w:r>
             <w:proofErr w:type="gramStart"/>
             <w:r>
@@ -2613,11 +2612,6 @@
             <w:tcW w:w="2609" w:type="dxa"/>
           </w:tcPr>
           <w:p>
-            <w:pPr>
-              <w:rPr>
-                <w:rFonts w:hint="eastAsia"/>
-              </w:rPr>
-            </w:pPr>
             <w:r>
               <w:rPr>
                 <w:rFonts w:hint="eastAsia"/>
@@ -2673,11 +2667,6 @@
             <w:tcW w:w="2610" w:type="dxa"/>
           </w:tcPr>
           <w:p>
-            <w:pPr>
-              <w:rPr>
-                <w:rFonts w:hint="eastAsia"/>
-              </w:rPr>
-            </w:pPr>
             <w:r>
               <w:rPr>
                 <w:rFonts w:hint="eastAsia"/>
@@ -2749,11 +2738,6 @@
             <w:tcW w:w="2609" w:type="dxa"/>
           </w:tcPr>
           <w:p>
-            <w:pPr>
-              <w:rPr>
-                <w:rFonts w:hint="eastAsia"/>
-              </w:rPr>
-            </w:pPr>
             <w:r>
               <w:rPr>
                 <w:rFonts w:hint="eastAsia"/>
@@ -2793,7 +2777,35 @@
               <w:rPr>
                 <w:rFonts w:hint="eastAsia"/>
               </w:rPr>
-              <w:t>著段譽要逃，段譽卻要陪同木</w:t>
+              <w:t>著</w:t>
+            </w:r>
+            <w:proofErr w:type="gramStart"/>
+            <w:r>
+              <w:rPr>
+                <w:rFonts w:hint="eastAsia"/>
+              </w:rPr>
+              <w:t>段譽要逃</w:t>
+            </w:r>
+            <w:proofErr w:type="gramEnd"/>
+            <w:r>
+              <w:rPr>
+                <w:rFonts w:hint="eastAsia"/>
+              </w:rPr>
+              <w:t>，</w:t>
+            </w:r>
+            <w:proofErr w:type="gramStart"/>
+            <w:r>
+              <w:rPr>
+                <w:rFonts w:hint="eastAsia"/>
+              </w:rPr>
+              <w:t>段譽卻要</w:t>
+            </w:r>
+            <w:proofErr w:type="gramEnd"/>
+            <w:r>
+              <w:rPr>
+                <w:rFonts w:hint="eastAsia"/>
+              </w:rPr>
+              <w:t>陪同木</w:t>
             </w:r>
             <w:proofErr w:type="gramStart"/>
             <w:r>
@@ -2865,21 +2877,21 @@
               <w:rPr>
                 <w:rFonts w:hint="eastAsia"/>
               </w:rPr>
-              <w:t>，不許拉他。」</w:t>
-            </w:r>
-            <w:proofErr w:type="gramStart"/>
-            <w:r>
-              <w:rPr>
-                <w:rFonts w:hint="eastAsia"/>
-              </w:rPr>
-              <w:t>鐘靈拉得</w:t>
-            </w:r>
-            <w:proofErr w:type="gramEnd"/>
-            <w:r>
-              <w:rPr>
-                <w:rFonts w:hint="eastAsia"/>
-              </w:rPr>
-              <w:t>段譽更快，</w:t>
+              <w:t>，不許拉他。」鐘</w:t>
+            </w:r>
+            <w:proofErr w:type="gramStart"/>
+            <w:r>
+              <w:rPr>
+                <w:rFonts w:hint="eastAsia"/>
+              </w:rPr>
+              <w:t>靈拉得段譽更</w:t>
+            </w:r>
+            <w:proofErr w:type="gramEnd"/>
+            <w:r>
+              <w:rPr>
+                <w:rFonts w:hint="eastAsia"/>
+              </w:rPr>
+              <w:t>快，</w:t>
             </w:r>
             <w:proofErr w:type="gramStart"/>
             <w:r>
@@ -2994,14 +3006,14 @@
               <w:rPr>
                 <w:rFonts w:hint="eastAsia"/>
               </w:rPr>
-              <w:t>段譽見木</w:t>
-            </w:r>
-            <w:proofErr w:type="gramStart"/>
-            <w:r>
-              <w:rPr>
-                <w:rFonts w:hint="eastAsia"/>
-              </w:rPr>
-              <w:t>婉</w:t>
+              <w:t>段</w:t>
+            </w:r>
+            <w:proofErr w:type="gramStart"/>
+            <w:r>
+              <w:rPr>
+                <w:rFonts w:hint="eastAsia"/>
+              </w:rPr>
+              <w:t>譽見木婉</w:t>
             </w:r>
             <w:proofErr w:type="gramEnd"/>
             <w:r>
@@ -3038,11 +3050,6 @@
             <w:tcW w:w="2609" w:type="dxa"/>
           </w:tcPr>
           <w:p>
-            <w:pPr>
-              <w:rPr>
-                <w:rFonts w:hint="eastAsia"/>
-              </w:rPr>
-            </w:pPr>
             <w:r>
               <w:rPr>
                 <w:rFonts w:hint="eastAsia"/>
@@ -3260,14 +3267,14 @@
               <w:rPr>
                 <w:rFonts w:hint="eastAsia"/>
               </w:rPr>
-              <w:t>段譽</w:t>
-            </w:r>
-            <w:proofErr w:type="gramStart"/>
-            <w:r>
-              <w:rPr>
-                <w:rFonts w:hint="eastAsia"/>
-              </w:rPr>
-              <w:t>吃痛，忙道</w:t>
+              <w:t>段</w:t>
+            </w:r>
+            <w:proofErr w:type="gramStart"/>
+            <w:r>
+              <w:rPr>
+                <w:rFonts w:hint="eastAsia"/>
+              </w:rPr>
+              <w:t>譽吃痛，忙道</w:t>
             </w:r>
             <w:proofErr w:type="gramEnd"/>
             <w:r>
@@ -3290,188 +3297,19 @@
               </w:rPr>
               <w:t>兩人暫時脫身。</w:t>
             </w:r>
-            <w:bookmarkStart w:id="0" w:name="_GoBack"/>
-            <w:bookmarkEnd w:id="0"/>
-          </w:p>
-        </w:tc>
-      </w:tr>
-      <w:tr>
-        <w:tc>
-          <w:tcPr>
-            <w:tcW w:w="710" w:type="dxa"/>
-          </w:tcPr>
-          <w:p>
-            <w:pPr>
-              <w:pStyle w:val="a4"/>
-              <w:numPr>
-                <w:ilvl w:val="0"/>
-                <w:numId w:val="1"/>
-              </w:numPr>
-              <w:ind w:leftChars="0"/>
-            </w:pPr>
-          </w:p>
-        </w:tc>
-        <w:tc>
-          <w:tcPr>
-            <w:tcW w:w="2609" w:type="dxa"/>
-          </w:tcPr>
-          <w:p/>
-        </w:tc>
-        <w:tc>
-          <w:tcPr>
-            <w:tcW w:w="2609" w:type="dxa"/>
-          </w:tcPr>
-          <w:p/>
-        </w:tc>
-        <w:tc>
-          <w:tcPr>
-            <w:tcW w:w="2610" w:type="dxa"/>
-          </w:tcPr>
-          <w:p/>
-        </w:tc>
-      </w:tr>
-      <w:tr>
-        <w:tc>
-          <w:tcPr>
-            <w:tcW w:w="710" w:type="dxa"/>
-          </w:tcPr>
-          <w:p>
-            <w:pPr>
-              <w:pStyle w:val="a4"/>
-              <w:numPr>
-                <w:ilvl w:val="0"/>
-                <w:numId w:val="1"/>
-              </w:numPr>
-              <w:ind w:leftChars="0"/>
-            </w:pPr>
-          </w:p>
-        </w:tc>
-        <w:tc>
-          <w:tcPr>
-            <w:tcW w:w="2609" w:type="dxa"/>
-          </w:tcPr>
-          <w:p/>
-        </w:tc>
-        <w:tc>
-          <w:tcPr>
-            <w:tcW w:w="2609" w:type="dxa"/>
-          </w:tcPr>
-          <w:p/>
-        </w:tc>
-        <w:tc>
-          <w:tcPr>
-            <w:tcW w:w="2610" w:type="dxa"/>
-          </w:tcPr>
-          <w:p/>
-        </w:tc>
-      </w:tr>
-      <w:tr>
-        <w:tc>
-          <w:tcPr>
-            <w:tcW w:w="710" w:type="dxa"/>
-          </w:tcPr>
-          <w:p>
-            <w:pPr>
-              <w:pStyle w:val="a4"/>
-              <w:numPr>
-                <w:ilvl w:val="0"/>
-                <w:numId w:val="1"/>
-              </w:numPr>
-              <w:ind w:leftChars="0"/>
-            </w:pPr>
-          </w:p>
-        </w:tc>
-        <w:tc>
-          <w:tcPr>
-            <w:tcW w:w="2609" w:type="dxa"/>
-          </w:tcPr>
-          <w:p/>
-        </w:tc>
-        <w:tc>
-          <w:tcPr>
-            <w:tcW w:w="2609" w:type="dxa"/>
-          </w:tcPr>
-          <w:p/>
-        </w:tc>
-        <w:tc>
-          <w:tcPr>
-            <w:tcW w:w="2610" w:type="dxa"/>
-          </w:tcPr>
-          <w:p/>
-        </w:tc>
-      </w:tr>
-      <w:tr>
-        <w:tc>
-          <w:tcPr>
-            <w:tcW w:w="710" w:type="dxa"/>
-          </w:tcPr>
-          <w:p>
-            <w:pPr>
-              <w:pStyle w:val="a4"/>
-              <w:numPr>
-                <w:ilvl w:val="0"/>
-                <w:numId w:val="1"/>
-              </w:numPr>
-              <w:ind w:leftChars="0"/>
-            </w:pPr>
-          </w:p>
-        </w:tc>
-        <w:tc>
-          <w:tcPr>
-            <w:tcW w:w="2609" w:type="dxa"/>
-          </w:tcPr>
-          <w:p/>
-        </w:tc>
-        <w:tc>
-          <w:tcPr>
-            <w:tcW w:w="2609" w:type="dxa"/>
-          </w:tcPr>
-          <w:p/>
-        </w:tc>
-        <w:tc>
-          <w:tcPr>
-            <w:tcW w:w="2610" w:type="dxa"/>
-          </w:tcPr>
-          <w:p/>
-        </w:tc>
-      </w:tr>
-      <w:tr>
-        <w:tc>
-          <w:tcPr>
-            <w:tcW w:w="710" w:type="dxa"/>
-          </w:tcPr>
-          <w:p>
-            <w:pPr>
-              <w:pStyle w:val="a4"/>
-              <w:numPr>
-                <w:ilvl w:val="0"/>
-                <w:numId w:val="1"/>
-              </w:numPr>
-              <w:ind w:leftChars="0"/>
-            </w:pPr>
-          </w:p>
-        </w:tc>
-        <w:tc>
-          <w:tcPr>
-            <w:tcW w:w="2609" w:type="dxa"/>
-          </w:tcPr>
-          <w:p/>
-        </w:tc>
-        <w:tc>
-          <w:tcPr>
-            <w:tcW w:w="2609" w:type="dxa"/>
-          </w:tcPr>
-          <w:p/>
-        </w:tc>
-        <w:tc>
-          <w:tcPr>
-            <w:tcW w:w="2610" w:type="dxa"/>
-          </w:tcPr>
-          <w:p/>
+          </w:p>
         </w:tc>
       </w:tr>
     </w:tbl>
-    <w:p/>
+    <w:p>
+      <w:pPr>
+        <w:rPr>
+          <w:rFonts w:hint="eastAsia"/>
+        </w:rPr>
+      </w:pPr>
+      <w:bookmarkStart w:id="0" w:name="_GoBack"/>
+      <w:bookmarkEnd w:id="0"/>
+    </w:p>
     <w:sectPr>
       <w:pgSz w:w="11906" w:h="16838"/>
       <w:pgMar w:top="1440" w:right="1800" w:bottom="1440" w:left="1800" w:header="851" w:footer="992" w:gutter="0"/>
@@ -3483,7 +3321,7 @@
 </file>
 
 <file path=word/numbering.xml><?xml version="1.0" encoding="utf-8"?>
-<w:numbering xmlns:wpc="http://schemas.microsoft.com/office/word/2010/wordprocessingCanvas" xmlns:cx="http://schemas.microsoft.com/office/drawing/2014/chartex" xmlns:mc="http://schemas.openxmlformats.org/markup-compatibility/2006" xmlns:o="urn:schemas-microsoft-com:office:office" xmlns:r="http://schemas.openxmlformats.org/officeDocument/2006/relationships" xmlns:m="http://schemas.openxmlformats.org/officeDocument/2006/math" xmlns:v="urn:schemas-microsoft-com:vml" xmlns:wp14="http://schemas.microsoft.com/office/word/2010/wordprocessingDrawing" xmlns:wp="http://schemas.openxmlformats.org/drawingml/2006/wordprocessingDrawing" xmlns:w10="urn:schemas-microsoft-com:office:word" xmlns:w="http://schemas.openxmlformats.org/wordprocessingml/2006/main" xmlns:w14="http://schemas.microsoft.com/office/word/2010/wordml" xmlns:w15="http://schemas.microsoft.com/office/word/2012/wordml" xmlns:w16se="http://schemas.microsoft.com/office/word/2015/wordml/symex" xmlns:wpg="http://schemas.microsoft.com/office/word/2010/wordprocessingGroup" xmlns:wpi="http://schemas.microsoft.com/office/word/2010/wordprocessingInk" xmlns:wne="http://schemas.microsoft.com/office/word/2006/wordml" xmlns:wps="http://schemas.microsoft.com/office/word/2010/wordprocessingShape" mc:Ignorable="w14 w15 w16se wp14">
+<w:numbering xmlns:wpc="http://schemas.microsoft.com/office/word/2010/wordprocessingCanvas" xmlns:cx="http://schemas.microsoft.com/office/drawing/2014/chartex" xmlns:cx1="http://schemas.microsoft.com/office/drawing/2015/9/8/chartex" xmlns:mc="http://schemas.openxmlformats.org/markup-compatibility/2006" xmlns:o="urn:schemas-microsoft-com:office:office" xmlns:r="http://schemas.openxmlformats.org/officeDocument/2006/relationships" xmlns:m="http://schemas.openxmlformats.org/officeDocument/2006/math" xmlns:v="urn:schemas-microsoft-com:vml" xmlns:wp14="http://schemas.microsoft.com/office/word/2010/wordprocessingDrawing" xmlns:wp="http://schemas.openxmlformats.org/drawingml/2006/wordprocessingDrawing" xmlns:w10="urn:schemas-microsoft-com:office:word" xmlns:w="http://schemas.openxmlformats.org/wordprocessingml/2006/main" xmlns:w14="http://schemas.microsoft.com/office/word/2010/wordml" xmlns:w15="http://schemas.microsoft.com/office/word/2012/wordml" xmlns:w16se="http://schemas.microsoft.com/office/word/2015/wordml/symex" xmlns:wpg="http://schemas.microsoft.com/office/word/2010/wordprocessingGroup" xmlns:wpi="http://schemas.microsoft.com/office/word/2010/wordprocessingInk" xmlns:wne="http://schemas.microsoft.com/office/word/2006/wordml" xmlns:wps="http://schemas.microsoft.com/office/word/2010/wordprocessingShape" mc:Ignorable="w14 w15 w16se wp14">
   <w:abstractNum w:abstractNumId="0" w15:restartNumberingAfterBreak="0">
     <w:nsid w:val="39E41872"/>
     <w:multiLevelType w:val="hybridMultilevel"/>

</xml_diff>